<commit_message>
mobile application is working
</commit_message>
<xml_diff>
--- a/backend/template.docx
+++ b/backend/template.docx
@@ -16,10 +16,12 @@
       </w:r>
       <w:r>
         <w:tab/>
-        <w:t xml:space="preserve">               Date: {{date}}</w:t>
+        <w:t xml:space="preserve">   Date: {{date}}</w:t>
       </w:r>
       <w:r>
         <w:br/>
+      </w:r>
+      <w:r>
         <w:t>{{</w:t>
       </w:r>
       <w:proofErr w:type="spellStart"/>
@@ -32,6 +34,8 @@
       </w:r>
       <w:r>
         <w:br/>
+      </w:r>
+      <w:r>
         <w:t>{{</w:t>
       </w:r>
       <w:proofErr w:type="spellStart"/>
@@ -98,16 +102,11 @@
       <w:r>
         <w:t xml:space="preserve">               </w:t>
       </w:r>
-      <w:proofErr w:type="gramStart"/>
       <w:r>
-        <w:t xml:space="preserve">  </w:t>
+        <w:tab/>
       </w:r>
       <w:r>
-        <w:t xml:space="preserve"> {</w:t>
-      </w:r>
-      <w:proofErr w:type="gramEnd"/>
-      <w:r>
-        <w:t>{</w:t>
+        <w:t>{{</w:t>
       </w:r>
       <w:proofErr w:type="spellStart"/>
       <w:r>
@@ -122,18 +121,13 @@
         <w:t xml:space="preserve">Total Sales: </w:t>
       </w:r>
       <w:r>
-        <w:t xml:space="preserve">                          </w:t>
-      </w:r>
-      <w:proofErr w:type="gramStart"/>
-      <w:r>
-        <w:t xml:space="preserve">   </w:t>
+        <w:t xml:space="preserve">                             </w:t>
       </w:r>
       <w:r>
-        <w:t>{</w:t>
+        <w:tab/>
       </w:r>
-      <w:proofErr w:type="gramEnd"/>
       <w:r>
-        <w:t>{</w:t>
+        <w:t>{{</w:t>
       </w:r>
       <w:proofErr w:type="spellStart"/>
       <w:r>
@@ -148,18 +142,13 @@
         <w:t xml:space="preserve">Closing Balance: </w:t>
       </w:r>
       <w:r>
-        <w:t xml:space="preserve">                </w:t>
-      </w:r>
-      <w:proofErr w:type="gramStart"/>
-      <w:r>
-        <w:t xml:space="preserve">   </w:t>
+        <w:t xml:space="preserve">                   </w:t>
       </w:r>
       <w:r>
-        <w:t>{</w:t>
+        <w:tab/>
       </w:r>
-      <w:proofErr w:type="gramEnd"/>
       <w:r>
-        <w:t>{</w:t>
+        <w:t>{{</w:t>
       </w:r>
       <w:proofErr w:type="spellStart"/>
       <w:r>
@@ -175,10 +164,7 @@
     </w:p>
     <w:p>
       <w:r>
-        <w:t xml:space="preserve">Kindly </w:t>
-      </w:r>
-      <w:r>
-        <w:t>Confirm the above-mentioned balance within 7 days of receipt of this letter and please send another copy of verified statement otherwise it will be presumed that the balance shown by us are correct.</w:t>
+        <w:t>Kindly confirm the above-mentioned balance within 7 days of receipt of this letter and please send another copy of the verified statement otherwise it will be presumed that the balance shown by us is correct.</w:t>
       </w:r>
       <w:r>
         <w:br/>

</xml_diff>